<commit_message>
rest opd sectiom 3
rest opd sectoon 3
</commit_message>
<xml_diff>
--- a/SECTION-3/vaardigheidopdrachten/vaardigheden.docx
+++ b/SECTION-3/vaardigheidopdrachten/vaardigheden.docx
@@ -2,6 +2,7 @@
 <file path=word/document.xml><?xml version="1.0" encoding="utf-8"?>
 <w:document xmlns:wpc="http://schemas.microsoft.com/office/word/2010/wordprocessingCanvas" xmlns:cx="http://schemas.microsoft.com/office/drawing/2014/chartex" xmlns:cx1="http://schemas.microsoft.com/office/drawing/2015/9/8/chartex" xmlns:cx2="http://schemas.microsoft.com/office/drawing/2015/10/21/chartex" xmlns:cx3="http://schemas.microsoft.com/office/drawing/2016/5/9/chartex" xmlns:cx4="http://schemas.microsoft.com/office/drawing/2016/5/10/chartex" xmlns:cx5="http://schemas.microsoft.com/office/drawing/2016/5/11/chartex" xmlns:cx6="http://schemas.microsoft.com/office/drawing/2016/5/12/chartex" xmlns:cx7="http://schemas.microsoft.com/office/drawing/2016/5/13/chartex" xmlns:cx8="http://schemas.microsoft.com/office/drawing/2016/5/14/chartex" xmlns:mc="http://schemas.openxmlformats.org/markup-compatibility/2006" xmlns:aink="http://schemas.microsoft.com/office/drawing/2016/ink" xmlns:am3d="http://schemas.microsoft.com/office/drawing/2017/model3d" xmlns:o="urn:schemas-microsoft-com:office:office" xmlns:r="http://schemas.openxmlformats.org/officeDocument/2006/relationships" xmlns:m="http://schemas.openxmlformats.org/officeDocument/2006/math" xmlns:v="urn:schemas-microsoft-com:vml" xmlns:wp14="http://schemas.microsoft.com/office/word/2010/wordprocessingDrawing" xmlns:wp="http://schemas.openxmlformats.org/drawingml/2006/wordprocessingDrawing" xmlns:w10="urn:schemas-microsoft-com:office:word" xmlns:w="http://schemas.openxmlformats.org/wordprocessingml/2006/main" xmlns:w14="http://schemas.microsoft.com/office/word/2010/wordml" xmlns:w15="http://schemas.microsoft.com/office/word/2012/wordml" xmlns:w16cex="http://schemas.microsoft.com/office/word/2018/wordml/cex" xmlns:w16cid="http://schemas.microsoft.com/office/word/2016/wordml/cid" xmlns:w16="http://schemas.microsoft.com/office/word/2018/wordml" xmlns:w16sdtdh="http://schemas.microsoft.com/office/word/2020/wordml/sdtdatahash" xmlns:w16se="http://schemas.microsoft.com/office/word/2015/wordml/symex" xmlns:wpg="http://schemas.microsoft.com/office/word/2010/wordprocessingGroup" xmlns:wpi="http://schemas.microsoft.com/office/word/2010/wordprocessingInk" xmlns:wne="http://schemas.microsoft.com/office/word/2006/wordml" xmlns:wps="http://schemas.microsoft.com/office/word/2010/wordprocessingShape" mc:Ignorable="w14 w15 w16se w16cid w16 w16cex w16sdtdh wp14">
   <w:body>
+    <w:p/>
     <w:p>
       <w:r>
         <w:t>Vaardigheid opdrachten video 31 tot 38</w:t>
@@ -10,10 +11,249 @@
     <w:p/>
     <w:p>
       <w:r>
-        <w:t xml:space="preserve">10. </w:t>
-      </w:r>
-      <w:r>
-        <w:t>The name is frits and I ‘am okish and my salary is 3000 and it just got doubled!</w:t>
+        <w:t xml:space="preserve">10. The name is </w:t>
+      </w:r>
+      <w:proofErr w:type="spellStart"/>
+      <w:r>
+        <w:t>frits</w:t>
+      </w:r>
+      <w:proofErr w:type="spellEnd"/>
+      <w:r>
+        <w:t xml:space="preserve"> </w:t>
+      </w:r>
+      <w:proofErr w:type="spellStart"/>
+      <w:r>
+        <w:t>and</w:t>
+      </w:r>
+      <w:proofErr w:type="spellEnd"/>
+      <w:r>
+        <w:t xml:space="preserve"> I ‘</w:t>
+      </w:r>
+      <w:proofErr w:type="spellStart"/>
+      <w:r>
+        <w:t>am</w:t>
+      </w:r>
+      <w:proofErr w:type="spellEnd"/>
+      <w:r>
+        <w:t xml:space="preserve"> </w:t>
+      </w:r>
+      <w:proofErr w:type="spellStart"/>
+      <w:r>
+        <w:t>okish</w:t>
+      </w:r>
+      <w:proofErr w:type="spellEnd"/>
+      <w:r>
+        <w:t xml:space="preserve"> </w:t>
+      </w:r>
+      <w:proofErr w:type="spellStart"/>
+      <w:r>
+        <w:t>and</w:t>
+      </w:r>
+      <w:proofErr w:type="spellEnd"/>
+      <w:r>
+        <w:t xml:space="preserve"> </w:t>
+      </w:r>
+      <w:proofErr w:type="spellStart"/>
+      <w:r>
+        <w:t>my</w:t>
+      </w:r>
+      <w:proofErr w:type="spellEnd"/>
+      <w:r>
+        <w:t xml:space="preserve"> </w:t>
+      </w:r>
+      <w:proofErr w:type="spellStart"/>
+      <w:r>
+        <w:t>salary</w:t>
+      </w:r>
+      <w:proofErr w:type="spellEnd"/>
+      <w:r>
+        <w:t xml:space="preserve"> is 3000 </w:t>
+      </w:r>
+      <w:proofErr w:type="spellStart"/>
+      <w:r>
+        <w:t>and</w:t>
+      </w:r>
+      <w:proofErr w:type="spellEnd"/>
+      <w:r>
+        <w:t xml:space="preserve"> </w:t>
+      </w:r>
+      <w:proofErr w:type="spellStart"/>
+      <w:r>
+        <w:t>it</w:t>
+      </w:r>
+      <w:proofErr w:type="spellEnd"/>
+      <w:r>
+        <w:t xml:space="preserve"> </w:t>
+      </w:r>
+      <w:proofErr w:type="spellStart"/>
+      <w:r>
+        <w:t>just</w:t>
+      </w:r>
+      <w:proofErr w:type="spellEnd"/>
+      <w:r>
+        <w:t xml:space="preserve"> </w:t>
+      </w:r>
+      <w:proofErr w:type="spellStart"/>
+      <w:r>
+        <w:t>got</w:t>
+      </w:r>
+      <w:proofErr w:type="spellEnd"/>
+      <w:r>
+        <w:t xml:space="preserve"> </w:t>
+      </w:r>
+      <w:proofErr w:type="spellStart"/>
+      <w:r>
+        <w:t>doubled</w:t>
+      </w:r>
+      <w:proofErr w:type="spellEnd"/>
+      <w:r>
+        <w:t>!</w:t>
+      </w:r>
+    </w:p>
+    <w:p/>
+    <w:p>
+      <w:r>
+        <w:t>Video 42 tot 45</w:t>
+      </w:r>
+    </w:p>
+    <w:p/>
+    <w:p>
+      <w:r>
+        <w:t>7. name en job wordt niet geroepen maar verder werkt hij</w:t>
+      </w:r>
+    </w:p>
+    <w:p/>
+    <w:p>
+      <w:r>
+        <w:t>Video 45 tot 50</w:t>
+      </w:r>
+    </w:p>
+    <w:p/>
+    <w:p>
+      <w:r>
+        <w:t xml:space="preserve">1. Hij zet 1 keer de let i = 0; daarna kijkt hij of i kleiner is dan 3 als dat niet is doet hij ++i dus 1 meer i en dan voert hij alle code in de </w:t>
+      </w:r>
+      <w:proofErr w:type="spellStart"/>
+      <w:r>
+        <w:t>for</w:t>
+      </w:r>
+      <w:proofErr w:type="spellEnd"/>
+      <w:r>
+        <w:t xml:space="preserve"> uit in dit geval console.log(i);. Nadat hij die code heeft </w:t>
+      </w:r>
+      <w:proofErr w:type="spellStart"/>
+      <w:r>
+        <w:t>uitgevoert</w:t>
+      </w:r>
+      <w:proofErr w:type="spellEnd"/>
+      <w:r>
+        <w:t xml:space="preserve"> kijkt hij weer of i kleiner is dan 3 zo niet doet hij weer ++i en voert de code uit maar als i wel groter is dan 3 dan stopt hij met de code verder uitvoeren</w:t>
+      </w:r>
+    </w:p>
+    <w:p/>
+    <w:p>
+      <w:r>
+        <w:t>9. hij gaat oneindig door</w:t>
+      </w:r>
+    </w:p>
+    <w:p>
+      <w:r>
+        <w:t>10. de i is al groter dan 10 dus doet hij niks.</w:t>
+      </w:r>
+    </w:p>
+    <w:p>
+      <w:r>
+        <w:t xml:space="preserve">11. de i </w:t>
+      </w:r>
+      <w:r>
+        <w:tab/>
+        <w:t>blijft de hele tijd 0 dus blijft hij het uitvoeren.</w:t>
+      </w:r>
+    </w:p>
+    <w:p>
+      <w:r>
+        <w:t>12. er wordt geen code uit gevoerd.</w:t>
+      </w:r>
+    </w:p>
+    <w:p>
+      <w:r>
+        <w:t>22.</w:t>
+      </w:r>
+      <w:r>
+        <w:t xml:space="preserve"> kan niet zien wat er gebeurde in </w:t>
+      </w:r>
+      <w:proofErr w:type="spellStart"/>
+      <w:r>
+        <w:t>consol</w:t>
+      </w:r>
+      <w:proofErr w:type="spellEnd"/>
+      <w:r>
+        <w:t xml:space="preserve"> want die code had mijn hele browser </w:t>
+      </w:r>
+      <w:proofErr w:type="spellStart"/>
+      <w:r>
+        <w:t>for</w:t>
+      </w:r>
+      <w:proofErr w:type="spellEnd"/>
+      <w:r>
+        <w:t xml:space="preserve"> 30 minuten </w:t>
+      </w:r>
+      <w:proofErr w:type="spellStart"/>
+      <w:r>
+        <w:t>gecrashed</w:t>
+      </w:r>
+      <w:proofErr w:type="spellEnd"/>
+      <w:r>
+        <w:t>. Maar ik denk een error</w:t>
+      </w:r>
+    </w:p>
+    <w:p>
+      <w:r>
+        <w:t xml:space="preserve">23. </w:t>
+      </w:r>
+    </w:p>
+    <w:p>
+      <w:r>
+        <w:t>Lets start part 1!</w:t>
+      </w:r>
+    </w:p>
+    <w:p>
+      <w:r>
+        <w:t>0</w:t>
+      </w:r>
+    </w:p>
+    <w:p>
+      <w:r>
+        <w:t>1</w:t>
+      </w:r>
+    </w:p>
+    <w:p>
+      <w:r>
+        <w:t>2</w:t>
+      </w:r>
+    </w:p>
+    <w:p>
+      <w:r>
+        <w:t>3</w:t>
+      </w:r>
+    </w:p>
+    <w:p>
+      <w:r>
+        <w:t>4</w:t>
+      </w:r>
+    </w:p>
+    <w:p/>
+    <w:p>
+      <w:r>
+        <w:t xml:space="preserve">Hij doet het maar een keer want in de </w:t>
+      </w:r>
+      <w:proofErr w:type="spellStart"/>
+      <w:r>
+        <w:t>while</w:t>
+      </w:r>
+      <w:proofErr w:type="spellEnd"/>
+      <w:r>
+        <w:t xml:space="preserve"> doet hij ook part++.</w:t>
       </w:r>
     </w:p>
     <w:sectPr>

</xml_diff>